<commit_message>
Question 3 - lists
</commit_message>
<xml_diff>
--- a/Andrew East - 16280042 - ct331_assignment3.docx
+++ b/Andrew East - 16280042 - ct331_assignment3.docx
@@ -1627,6 +1627,168 @@
           <w:noProof/>
         </w:rPr>
       </w:pPr>
+      <w:r>
+        <w:rPr>
+          <w:noProof/>
+        </w:rPr>
+        <w:drawing>
+          <wp:inline distT="0" distB="0" distL="0" distR="0" wp14:anchorId="0ECFBE22" wp14:editId="314A0DF2">
+            <wp:extent cx="1838325" cy="238125"/>
+            <wp:effectExtent l="0" t="0" r="9525" b="9525"/>
+            <wp:docPr id="9" name="Picture 9"/>
+            <wp:cNvGraphicFramePr>
+              <a:graphicFrameLocks xmlns:a="http://schemas.openxmlformats.org/drawingml/2006/main" noChangeAspect="1"/>
+            </wp:cNvGraphicFramePr>
+            <a:graphic xmlns:a="http://schemas.openxmlformats.org/drawingml/2006/main">
+              <a:graphicData uri="http://schemas.openxmlformats.org/drawingml/2006/picture">
+                <pic:pic xmlns:pic="http://schemas.openxmlformats.org/drawingml/2006/picture">
+                  <pic:nvPicPr>
+                    <pic:cNvPr id="1" name=""/>
+                    <pic:cNvPicPr/>
+                  </pic:nvPicPr>
+                  <pic:blipFill>
+                    <a:blip r:embed="rId11"/>
+                    <a:stretch>
+                      <a:fillRect/>
+                    </a:stretch>
+                  </pic:blipFill>
+                  <pic:spPr>
+                    <a:xfrm>
+                      <a:off x="0" y="0"/>
+                      <a:ext cx="1838325" cy="238125"/>
+                    </a:xfrm>
+                    <a:prstGeom prst="rect">
+                      <a:avLst/>
+                    </a:prstGeom>
+                  </pic:spPr>
+                </pic:pic>
+              </a:graphicData>
+            </a:graphic>
+          </wp:inline>
+        </w:drawing>
+      </w:r>
+    </w:p>
+    <w:p>
+      <w:pPr>
+        <w:pStyle w:val="ListParagraph"/>
+        <w:numPr>
+          <w:ilvl w:val="0"/>
+          <w:numId w:val="2"/>
+        </w:numPr>
+        <w:contextualSpacing w:val="0"/>
+        <w:rPr>
+          <w:noProof/>
+        </w:rPr>
+      </w:pPr>
+      <w:r>
+        <w:rPr>
+          <w:noProof/>
+        </w:rPr>
+        <w:drawing>
+          <wp:inline distT="0" distB="0" distL="0" distR="0" wp14:anchorId="602C10F0" wp14:editId="242D9F52">
+            <wp:extent cx="1809750" cy="276225"/>
+            <wp:effectExtent l="0" t="0" r="0" b="9525"/>
+            <wp:docPr id="10" name="Picture 10"/>
+            <wp:cNvGraphicFramePr>
+              <a:graphicFrameLocks xmlns:a="http://schemas.openxmlformats.org/drawingml/2006/main" noChangeAspect="1"/>
+            </wp:cNvGraphicFramePr>
+            <a:graphic xmlns:a="http://schemas.openxmlformats.org/drawingml/2006/main">
+              <a:graphicData uri="http://schemas.openxmlformats.org/drawingml/2006/picture">
+                <pic:pic xmlns:pic="http://schemas.openxmlformats.org/drawingml/2006/picture">
+                  <pic:nvPicPr>
+                    <pic:cNvPr id="1" name=""/>
+                    <pic:cNvPicPr/>
+                  </pic:nvPicPr>
+                  <pic:blipFill>
+                    <a:blip r:embed="rId12"/>
+                    <a:stretch>
+                      <a:fillRect/>
+                    </a:stretch>
+                  </pic:blipFill>
+                  <pic:spPr>
+                    <a:xfrm>
+                      <a:off x="0" y="0"/>
+                      <a:ext cx="1809750" cy="276225"/>
+                    </a:xfrm>
+                    <a:prstGeom prst="rect">
+                      <a:avLst/>
+                    </a:prstGeom>
+                  </pic:spPr>
+                </pic:pic>
+              </a:graphicData>
+            </a:graphic>
+          </wp:inline>
+        </w:drawing>
+      </w:r>
+    </w:p>
+    <w:p>
+      <w:pPr>
+        <w:pStyle w:val="ListParagraph"/>
+        <w:numPr>
+          <w:ilvl w:val="0"/>
+          <w:numId w:val="2"/>
+        </w:numPr>
+        <w:contextualSpacing w:val="0"/>
+        <w:rPr>
+          <w:noProof/>
+        </w:rPr>
+      </w:pPr>
+      <w:r>
+        <w:rPr>
+          <w:noProof/>
+        </w:rPr>
+        <w:drawing>
+          <wp:inline distT="0" distB="0" distL="0" distR="0" wp14:anchorId="31A29DCC" wp14:editId="129DE06A">
+            <wp:extent cx="2324100" cy="438150"/>
+            <wp:effectExtent l="0" t="0" r="0" b="0"/>
+            <wp:docPr id="11" name="Picture 11"/>
+            <wp:cNvGraphicFramePr>
+              <a:graphicFrameLocks xmlns:a="http://schemas.openxmlformats.org/drawingml/2006/main" noChangeAspect="1"/>
+            </wp:cNvGraphicFramePr>
+            <a:graphic xmlns:a="http://schemas.openxmlformats.org/drawingml/2006/main">
+              <a:graphicData uri="http://schemas.openxmlformats.org/drawingml/2006/picture">
+                <pic:pic xmlns:pic="http://schemas.openxmlformats.org/drawingml/2006/picture">
+                  <pic:nvPicPr>
+                    <pic:cNvPr id="1" name=""/>
+                    <pic:cNvPicPr/>
+                  </pic:nvPicPr>
+                  <pic:blipFill>
+                    <a:blip r:embed="rId13"/>
+                    <a:stretch>
+                      <a:fillRect/>
+                    </a:stretch>
+                  </pic:blipFill>
+                  <pic:spPr>
+                    <a:xfrm>
+                      <a:off x="0" y="0"/>
+                      <a:ext cx="2324100" cy="438150"/>
+                    </a:xfrm>
+                    <a:prstGeom prst="rect">
+                      <a:avLst/>
+                    </a:prstGeom>
+                  </pic:spPr>
+                </pic:pic>
+              </a:graphicData>
+            </a:graphic>
+          </wp:inline>
+        </w:drawing>
+      </w:r>
+    </w:p>
+    <w:p>
+      <w:pPr>
+        <w:pStyle w:val="Heading1"/>
+        <w:rPr>
+          <w:noProof/>
+        </w:rPr>
+      </w:pPr>
+      <w:r>
+        <w:rPr>
+          <w:noProof/>
+        </w:rPr>
+        <w:t>Question 4</w:t>
+      </w:r>
+    </w:p>
+    <w:p>
       <w:bookmarkStart w:id="0" w:name="_GoBack"/>
       <w:bookmarkEnd w:id="0"/>
     </w:p>

</xml_diff>